<commit_message>
Doc: Se modifico las tablas de referencia de los planes de estimacion e iteracion, casi finalizado el plan de proyecto
</commit_message>
<xml_diff>
--- a/2. Etapa de elaboración/Iteración 1/Plan de estimación/Plan de Estimación_Vesta Risk Manager_T-Code.docx
+++ b/2. Etapa de elaboración/Iteración 1/Plan de estimación/Plan de Estimación_Vesta Risk Manager_T-Code.docx
@@ -814,13 +814,15 @@
       <w:pPr>
         <w:pStyle w:val="TDC1"/>
         <w:rPr>
-          <w:rFonts w:eastAsia="Times New Roman"/>
+          <w:rFonts w:asciiTheme="minorHAnsi" w:eastAsiaTheme="minorEastAsia" w:hAnsiTheme="minorHAnsi" w:cstheme="minorBidi"/>
           <w:b w:val="0"/>
           <w:bCs w:val="0"/>
           <w:noProof/>
-          <w:sz w:val="22"/>
-          <w:szCs w:val="22"/>
-          <w:lang w:eastAsia="es-ES"/>
+          <w:kern w:val="2"/>
+          <w:sz w:val="24"/>
+          <w:szCs w:val="24"/>
+          <w:lang w:val="es-AR" w:eastAsia="es-AR"/>
+          <w14:ligatures w14:val="standardContextual"/>
         </w:rPr>
       </w:pPr>
       <w:r>
@@ -832,7 +834,7 @@
       <w:r>
         <w:fldChar w:fldCharType="separate"/>
       </w:r>
-      <w:hyperlink w:anchor="_Toc259439566" w:history="1">
+      <w:hyperlink w:anchor="_Toc177081384" w:history="1">
         <w:r>
           <w:rPr>
             <w:rStyle w:val="Hipervnculo"/>
@@ -859,7 +861,7 @@
             <w:noProof/>
             <w:webHidden/>
           </w:rPr>
-          <w:instrText xml:space="preserve"> PAGEREF _Toc259439566 \h </w:instrText>
+          <w:instrText xml:space="preserve"> PAGEREF _Toc177081384 \h </w:instrText>
         </w:r>
         <w:r>
           <w:rPr>
@@ -894,16 +896,18 @@
       <w:pPr>
         <w:pStyle w:val="TDC2"/>
         <w:rPr>
-          <w:rFonts w:eastAsia="Times New Roman"/>
+          <w:rFonts w:asciiTheme="minorHAnsi" w:eastAsiaTheme="minorEastAsia" w:hAnsiTheme="minorHAnsi" w:cstheme="minorBidi"/>
           <w:i w:val="0"/>
           <w:iCs w:val="0"/>
           <w:noProof/>
-          <w:sz w:val="22"/>
-          <w:szCs w:val="22"/>
-          <w:lang w:eastAsia="es-ES"/>
+          <w:kern w:val="2"/>
+          <w:sz w:val="24"/>
+          <w:szCs w:val="24"/>
+          <w:lang w:val="es-AR" w:eastAsia="es-AR"/>
+          <w14:ligatures w14:val="standardContextual"/>
         </w:rPr>
       </w:pPr>
-      <w:hyperlink w:anchor="_Toc259439567" w:history="1">
+      <w:hyperlink w:anchor="_Toc177081385" w:history="1">
         <w:r>
           <w:rPr>
             <w:rStyle w:val="Hipervnculo"/>
@@ -930,7 +934,7 @@
             <w:noProof/>
             <w:webHidden/>
           </w:rPr>
-          <w:instrText xml:space="preserve"> PAGEREF _Toc259439567 \h </w:instrText>
+          <w:instrText xml:space="preserve"> PAGEREF _Toc177081385 \h </w:instrText>
         </w:r>
         <w:r>
           <w:rPr>
@@ -965,16 +969,18 @@
       <w:pPr>
         <w:pStyle w:val="TDC2"/>
         <w:rPr>
-          <w:rFonts w:eastAsia="Times New Roman"/>
+          <w:rFonts w:asciiTheme="minorHAnsi" w:eastAsiaTheme="minorEastAsia" w:hAnsiTheme="minorHAnsi" w:cstheme="minorBidi"/>
           <w:i w:val="0"/>
           <w:iCs w:val="0"/>
           <w:noProof/>
-          <w:sz w:val="22"/>
-          <w:szCs w:val="22"/>
-          <w:lang w:eastAsia="es-ES"/>
+          <w:kern w:val="2"/>
+          <w:sz w:val="24"/>
+          <w:szCs w:val="24"/>
+          <w:lang w:val="es-AR" w:eastAsia="es-AR"/>
+          <w14:ligatures w14:val="standardContextual"/>
         </w:rPr>
       </w:pPr>
-      <w:hyperlink w:anchor="_Toc259439568" w:history="1">
+      <w:hyperlink w:anchor="_Toc177081386" w:history="1">
         <w:r>
           <w:rPr>
             <w:rStyle w:val="Hipervnculo"/>
@@ -1001,7 +1007,7 @@
             <w:noProof/>
             <w:webHidden/>
           </w:rPr>
-          <w:instrText xml:space="preserve"> PAGEREF _Toc259439568 \h </w:instrText>
+          <w:instrText xml:space="preserve"> PAGEREF _Toc177081386 \h </w:instrText>
         </w:r>
         <w:r>
           <w:rPr>
@@ -1036,16 +1042,18 @@
       <w:pPr>
         <w:pStyle w:val="TDC2"/>
         <w:rPr>
-          <w:rFonts w:eastAsia="Times New Roman"/>
+          <w:rFonts w:asciiTheme="minorHAnsi" w:eastAsiaTheme="minorEastAsia" w:hAnsiTheme="minorHAnsi" w:cstheme="minorBidi"/>
           <w:i w:val="0"/>
           <w:iCs w:val="0"/>
           <w:noProof/>
-          <w:sz w:val="22"/>
-          <w:szCs w:val="22"/>
-          <w:lang w:eastAsia="es-ES"/>
+          <w:kern w:val="2"/>
+          <w:sz w:val="24"/>
+          <w:szCs w:val="24"/>
+          <w:lang w:val="es-AR" w:eastAsia="es-AR"/>
+          <w14:ligatures w14:val="standardContextual"/>
         </w:rPr>
       </w:pPr>
-      <w:hyperlink w:anchor="_Toc259439569" w:history="1">
+      <w:hyperlink w:anchor="_Toc177081387" w:history="1">
         <w:r>
           <w:rPr>
             <w:rStyle w:val="Hipervnculo"/>
@@ -1072,7 +1080,7 @@
             <w:noProof/>
             <w:webHidden/>
           </w:rPr>
-          <w:instrText xml:space="preserve"> PAGEREF _Toc259439569 \h </w:instrText>
+          <w:instrText xml:space="preserve"> PAGEREF _Toc177081387 \h </w:instrText>
         </w:r>
         <w:r>
           <w:rPr>
@@ -1107,16 +1115,18 @@
       <w:pPr>
         <w:pStyle w:val="TDC2"/>
         <w:rPr>
-          <w:rFonts w:eastAsia="Times New Roman"/>
+          <w:rFonts w:asciiTheme="minorHAnsi" w:eastAsiaTheme="minorEastAsia" w:hAnsiTheme="minorHAnsi" w:cstheme="minorBidi"/>
           <w:i w:val="0"/>
           <w:iCs w:val="0"/>
           <w:noProof/>
-          <w:sz w:val="22"/>
-          <w:szCs w:val="22"/>
-          <w:lang w:eastAsia="es-ES"/>
+          <w:kern w:val="2"/>
+          <w:sz w:val="24"/>
+          <w:szCs w:val="24"/>
+          <w:lang w:val="es-AR" w:eastAsia="es-AR"/>
+          <w14:ligatures w14:val="standardContextual"/>
         </w:rPr>
       </w:pPr>
-      <w:hyperlink w:anchor="_Toc259439570" w:history="1">
+      <w:hyperlink w:anchor="_Toc177081388" w:history="1">
         <w:r>
           <w:rPr>
             <w:rStyle w:val="Hipervnculo"/>
@@ -1143,7 +1153,7 @@
             <w:noProof/>
             <w:webHidden/>
           </w:rPr>
-          <w:instrText xml:space="preserve"> PAGEREF _Toc259439570 \h </w:instrText>
+          <w:instrText xml:space="preserve"> PAGEREF _Toc177081388 \h </w:instrText>
         </w:r>
         <w:r>
           <w:rPr>
@@ -1178,16 +1188,18 @@
       <w:pPr>
         <w:pStyle w:val="TDC2"/>
         <w:rPr>
-          <w:rFonts w:eastAsia="Times New Roman"/>
+          <w:rFonts w:asciiTheme="minorHAnsi" w:eastAsiaTheme="minorEastAsia" w:hAnsiTheme="minorHAnsi" w:cstheme="minorBidi"/>
           <w:i w:val="0"/>
           <w:iCs w:val="0"/>
           <w:noProof/>
-          <w:sz w:val="22"/>
-          <w:szCs w:val="22"/>
-          <w:lang w:eastAsia="es-ES"/>
+          <w:kern w:val="2"/>
+          <w:sz w:val="24"/>
+          <w:szCs w:val="24"/>
+          <w:lang w:val="es-AR" w:eastAsia="es-AR"/>
+          <w14:ligatures w14:val="standardContextual"/>
         </w:rPr>
       </w:pPr>
-      <w:hyperlink w:anchor="_Toc259439571" w:history="1">
+      <w:hyperlink w:anchor="_Toc177081389" w:history="1">
         <w:r>
           <w:rPr>
             <w:rStyle w:val="Hipervnculo"/>
@@ -1215,7 +1227,7 @@
             <w:noProof/>
             <w:webHidden/>
           </w:rPr>
-          <w:instrText xml:space="preserve"> PAGEREF _Toc259439571 \h </w:instrText>
+          <w:instrText xml:space="preserve"> PAGEREF _Toc177081389 \h </w:instrText>
         </w:r>
         <w:r>
           <w:rPr>
@@ -1250,16 +1262,18 @@
       <w:pPr>
         <w:pStyle w:val="TDC1"/>
         <w:rPr>
-          <w:rFonts w:eastAsia="Times New Roman"/>
+          <w:rFonts w:asciiTheme="minorHAnsi" w:eastAsiaTheme="minorEastAsia" w:hAnsiTheme="minorHAnsi" w:cstheme="minorBidi"/>
           <w:b w:val="0"/>
           <w:bCs w:val="0"/>
           <w:noProof/>
-          <w:sz w:val="22"/>
-          <w:szCs w:val="22"/>
-          <w:lang w:eastAsia="es-ES"/>
+          <w:kern w:val="2"/>
+          <w:sz w:val="24"/>
+          <w:szCs w:val="24"/>
+          <w:lang w:val="es-AR" w:eastAsia="es-AR"/>
+          <w14:ligatures w14:val="standardContextual"/>
         </w:rPr>
       </w:pPr>
-      <w:hyperlink w:anchor="_Toc259439572" w:history="1">
+      <w:hyperlink w:anchor="_Toc177081390" w:history="1">
         <w:r>
           <w:rPr>
             <w:rStyle w:val="Hipervnculo"/>
@@ -1286,7 +1300,7 @@
             <w:noProof/>
             <w:webHidden/>
           </w:rPr>
-          <w:instrText xml:space="preserve"> PAGEREF _Toc259439572 \h </w:instrText>
+          <w:instrText xml:space="preserve"> PAGEREF _Toc177081390 \h </w:instrText>
         </w:r>
         <w:r>
           <w:rPr>
@@ -1321,16 +1335,18 @@
       <w:pPr>
         <w:pStyle w:val="TDC2"/>
         <w:rPr>
-          <w:rFonts w:eastAsia="Times New Roman"/>
+          <w:rFonts w:asciiTheme="minorHAnsi" w:eastAsiaTheme="minorEastAsia" w:hAnsiTheme="minorHAnsi" w:cstheme="minorBidi"/>
           <w:i w:val="0"/>
           <w:iCs w:val="0"/>
           <w:noProof/>
-          <w:sz w:val="22"/>
-          <w:szCs w:val="22"/>
-          <w:lang w:eastAsia="es-ES"/>
+          <w:kern w:val="2"/>
+          <w:sz w:val="24"/>
+          <w:szCs w:val="24"/>
+          <w:lang w:val="es-AR" w:eastAsia="es-AR"/>
+          <w14:ligatures w14:val="standardContextual"/>
         </w:rPr>
       </w:pPr>
-      <w:hyperlink w:anchor="_Toc259439573" w:history="1">
+      <w:hyperlink w:anchor="_Toc177081391" w:history="1">
         <w:r>
           <w:rPr>
             <w:rStyle w:val="Hipervnculo"/>
@@ -1357,7 +1373,7 @@
             <w:noProof/>
             <w:webHidden/>
           </w:rPr>
-          <w:instrText xml:space="preserve"> PAGEREF _Toc259439573 \h </w:instrText>
+          <w:instrText xml:space="preserve"> PAGEREF _Toc177081391 \h </w:instrText>
         </w:r>
         <w:r>
           <w:rPr>
@@ -1392,14 +1408,16 @@
       <w:pPr>
         <w:pStyle w:val="TDC3"/>
         <w:rPr>
-          <w:rFonts w:eastAsia="Times New Roman"/>
+          <w:rFonts w:asciiTheme="minorHAnsi" w:eastAsiaTheme="minorEastAsia" w:hAnsiTheme="minorHAnsi" w:cstheme="minorBidi"/>
           <w:noProof/>
-          <w:sz w:val="22"/>
-          <w:szCs w:val="22"/>
-          <w:lang w:eastAsia="es-ES"/>
+          <w:kern w:val="2"/>
+          <w:sz w:val="24"/>
+          <w:szCs w:val="24"/>
+          <w:lang w:val="es-AR" w:eastAsia="es-AR"/>
+          <w14:ligatures w14:val="standardContextual"/>
         </w:rPr>
       </w:pPr>
-      <w:hyperlink w:anchor="_Toc259439574" w:history="1">
+      <w:hyperlink w:anchor="_Toc177081392" w:history="1">
         <w:r>
           <w:rPr>
             <w:rStyle w:val="Hipervnculo"/>
@@ -1426,7 +1444,7 @@
             <w:noProof/>
             <w:webHidden/>
           </w:rPr>
-          <w:instrText xml:space="preserve"> PAGEREF _Toc259439574 \h </w:instrText>
+          <w:instrText xml:space="preserve"> PAGEREF _Toc177081392 \h </w:instrText>
         </w:r>
         <w:r>
           <w:rPr>
@@ -1461,14 +1479,16 @@
       <w:pPr>
         <w:pStyle w:val="TDC3"/>
         <w:rPr>
-          <w:rFonts w:eastAsia="Times New Roman"/>
+          <w:rFonts w:asciiTheme="minorHAnsi" w:eastAsiaTheme="minorEastAsia" w:hAnsiTheme="minorHAnsi" w:cstheme="minorBidi"/>
           <w:noProof/>
-          <w:sz w:val="22"/>
-          <w:szCs w:val="22"/>
-          <w:lang w:eastAsia="es-ES"/>
+          <w:kern w:val="2"/>
+          <w:sz w:val="24"/>
+          <w:szCs w:val="24"/>
+          <w:lang w:val="es-AR" w:eastAsia="es-AR"/>
+          <w14:ligatures w14:val="standardContextual"/>
         </w:rPr>
       </w:pPr>
-      <w:hyperlink w:anchor="_Toc259439575" w:history="1">
+      <w:hyperlink w:anchor="_Toc177081393" w:history="1">
         <w:r>
           <w:rPr>
             <w:rStyle w:val="Hipervnculo"/>
@@ -1495,7 +1515,7 @@
             <w:noProof/>
             <w:webHidden/>
           </w:rPr>
-          <w:instrText xml:space="preserve"> PAGEREF _Toc259439575 \h </w:instrText>
+          <w:instrText xml:space="preserve"> PAGEREF _Toc177081393 \h </w:instrText>
         </w:r>
         <w:r>
           <w:rPr>
@@ -1530,14 +1550,16 @@
       <w:pPr>
         <w:pStyle w:val="TDC3"/>
         <w:rPr>
-          <w:rFonts w:eastAsia="Times New Roman"/>
+          <w:rFonts w:asciiTheme="minorHAnsi" w:eastAsiaTheme="minorEastAsia" w:hAnsiTheme="minorHAnsi" w:cstheme="minorBidi"/>
           <w:noProof/>
-          <w:sz w:val="22"/>
-          <w:szCs w:val="22"/>
-          <w:lang w:eastAsia="es-ES"/>
+          <w:kern w:val="2"/>
+          <w:sz w:val="24"/>
+          <w:szCs w:val="24"/>
+          <w:lang w:val="es-AR" w:eastAsia="es-AR"/>
+          <w14:ligatures w14:val="standardContextual"/>
         </w:rPr>
       </w:pPr>
-      <w:hyperlink w:anchor="_Toc259439576" w:history="1">
+      <w:hyperlink w:anchor="_Toc177081394" w:history="1">
         <w:r>
           <w:rPr>
             <w:rStyle w:val="Hipervnculo"/>
@@ -1564,7 +1586,7 @@
             <w:noProof/>
             <w:webHidden/>
           </w:rPr>
-          <w:instrText xml:space="preserve"> PAGEREF _Toc259439576 \h </w:instrText>
+          <w:instrText xml:space="preserve"> PAGEREF _Toc177081394 \h </w:instrText>
         </w:r>
         <w:r>
           <w:rPr>
@@ -1599,16 +1621,18 @@
       <w:pPr>
         <w:pStyle w:val="TDC2"/>
         <w:rPr>
-          <w:rFonts w:eastAsia="Times New Roman"/>
+          <w:rFonts w:asciiTheme="minorHAnsi" w:eastAsiaTheme="minorEastAsia" w:hAnsiTheme="minorHAnsi" w:cstheme="minorBidi"/>
           <w:i w:val="0"/>
           <w:iCs w:val="0"/>
           <w:noProof/>
-          <w:sz w:val="22"/>
-          <w:szCs w:val="22"/>
-          <w:lang w:eastAsia="es-ES"/>
+          <w:kern w:val="2"/>
+          <w:sz w:val="24"/>
+          <w:szCs w:val="24"/>
+          <w:lang w:val="es-AR" w:eastAsia="es-AR"/>
+          <w14:ligatures w14:val="standardContextual"/>
         </w:rPr>
       </w:pPr>
-      <w:hyperlink w:anchor="_Toc259439577" w:history="1">
+      <w:hyperlink w:anchor="_Toc177081395" w:history="1">
         <w:r>
           <w:rPr>
             <w:rStyle w:val="Hipervnculo"/>
@@ -1635,7 +1659,7 @@
             <w:noProof/>
             <w:webHidden/>
           </w:rPr>
-          <w:instrText xml:space="preserve"> PAGEREF _Toc259439577 \h </w:instrText>
+          <w:instrText xml:space="preserve"> PAGEREF _Toc177081395 \h </w:instrText>
         </w:r>
         <w:r>
           <w:rPr>
@@ -1670,14 +1694,16 @@
       <w:pPr>
         <w:pStyle w:val="TDC3"/>
         <w:rPr>
-          <w:rFonts w:eastAsia="Times New Roman"/>
+          <w:rFonts w:asciiTheme="minorHAnsi" w:eastAsiaTheme="minorEastAsia" w:hAnsiTheme="minorHAnsi" w:cstheme="minorBidi"/>
           <w:noProof/>
-          <w:sz w:val="22"/>
-          <w:szCs w:val="22"/>
-          <w:lang w:eastAsia="es-ES"/>
+          <w:kern w:val="2"/>
+          <w:sz w:val="24"/>
+          <w:szCs w:val="24"/>
+          <w:lang w:val="es-AR" w:eastAsia="es-AR"/>
+          <w14:ligatures w14:val="standardContextual"/>
         </w:rPr>
       </w:pPr>
-      <w:hyperlink w:anchor="_Toc259439578" w:history="1">
+      <w:hyperlink w:anchor="_Toc177081396" w:history="1">
         <w:r>
           <w:rPr>
             <w:rStyle w:val="Hipervnculo"/>
@@ -1704,7 +1730,7 @@
             <w:noProof/>
             <w:webHidden/>
           </w:rPr>
-          <w:instrText xml:space="preserve"> PAGEREF _Toc259439578 \h </w:instrText>
+          <w:instrText xml:space="preserve"> PAGEREF _Toc177081396 \h </w:instrText>
         </w:r>
         <w:r>
           <w:rPr>
@@ -1739,14 +1765,16 @@
       <w:pPr>
         <w:pStyle w:val="TDC3"/>
         <w:rPr>
-          <w:rFonts w:eastAsia="Times New Roman"/>
+          <w:rFonts w:asciiTheme="minorHAnsi" w:eastAsiaTheme="minorEastAsia" w:hAnsiTheme="minorHAnsi" w:cstheme="minorBidi"/>
           <w:noProof/>
-          <w:sz w:val="22"/>
-          <w:szCs w:val="22"/>
-          <w:lang w:eastAsia="es-ES"/>
+          <w:kern w:val="2"/>
+          <w:sz w:val="24"/>
+          <w:szCs w:val="24"/>
+          <w:lang w:val="es-AR" w:eastAsia="es-AR"/>
+          <w14:ligatures w14:val="standardContextual"/>
         </w:rPr>
       </w:pPr>
-      <w:hyperlink w:anchor="_Toc259439579" w:history="1">
+      <w:hyperlink w:anchor="_Toc177081397" w:history="1">
         <w:r>
           <w:rPr>
             <w:rStyle w:val="Hipervnculo"/>
@@ -1773,7 +1801,7 @@
             <w:noProof/>
             <w:webHidden/>
           </w:rPr>
-          <w:instrText xml:space="preserve"> PAGEREF _Toc259439579 \h </w:instrText>
+          <w:instrText xml:space="preserve"> PAGEREF _Toc177081397 \h </w:instrText>
         </w:r>
         <w:r>
           <w:rPr>
@@ -1808,14 +1836,16 @@
       <w:pPr>
         <w:pStyle w:val="TDC3"/>
         <w:rPr>
-          <w:rFonts w:eastAsia="Times New Roman"/>
+          <w:rFonts w:asciiTheme="minorHAnsi" w:eastAsiaTheme="minorEastAsia" w:hAnsiTheme="minorHAnsi" w:cstheme="minorBidi"/>
           <w:noProof/>
-          <w:sz w:val="22"/>
-          <w:szCs w:val="22"/>
-          <w:lang w:eastAsia="es-ES"/>
+          <w:kern w:val="2"/>
+          <w:sz w:val="24"/>
+          <w:szCs w:val="24"/>
+          <w:lang w:val="es-AR" w:eastAsia="es-AR"/>
+          <w14:ligatures w14:val="standardContextual"/>
         </w:rPr>
       </w:pPr>
-      <w:hyperlink w:anchor="_Toc259439580" w:history="1">
+      <w:hyperlink w:anchor="_Toc177081398" w:history="1">
         <w:r>
           <w:rPr>
             <w:rStyle w:val="Hipervnculo"/>
@@ -1842,7 +1872,7 @@
             <w:noProof/>
             <w:webHidden/>
           </w:rPr>
-          <w:instrText xml:space="preserve"> PAGEREF _Toc259439580 \h </w:instrText>
+          <w:instrText xml:space="preserve"> PAGEREF _Toc177081398 \h </w:instrText>
         </w:r>
         <w:r>
           <w:rPr>
@@ -1877,16 +1907,18 @@
       <w:pPr>
         <w:pStyle w:val="TDC2"/>
         <w:rPr>
-          <w:rFonts w:eastAsia="Times New Roman"/>
+          <w:rFonts w:asciiTheme="minorHAnsi" w:eastAsiaTheme="minorEastAsia" w:hAnsiTheme="minorHAnsi" w:cstheme="minorBidi"/>
           <w:i w:val="0"/>
           <w:iCs w:val="0"/>
           <w:noProof/>
-          <w:sz w:val="22"/>
-          <w:szCs w:val="22"/>
-          <w:lang w:eastAsia="es-ES"/>
+          <w:kern w:val="2"/>
+          <w:sz w:val="24"/>
+          <w:szCs w:val="24"/>
+          <w:lang w:val="es-AR" w:eastAsia="es-AR"/>
+          <w14:ligatures w14:val="standardContextual"/>
         </w:rPr>
       </w:pPr>
-      <w:hyperlink w:anchor="_Toc259439581" w:history="1">
+      <w:hyperlink w:anchor="_Toc177081399" w:history="1">
         <w:r>
           <w:rPr>
             <w:rStyle w:val="Hipervnculo"/>
@@ -1913,7 +1945,7 @@
             <w:noProof/>
             <w:webHidden/>
           </w:rPr>
-          <w:instrText xml:space="preserve"> PAGEREF _Toc259439581 \h </w:instrText>
+          <w:instrText xml:space="preserve"> PAGEREF _Toc177081399 \h </w:instrText>
         </w:r>
         <w:r>
           <w:rPr>
@@ -1948,16 +1980,18 @@
       <w:pPr>
         <w:pStyle w:val="TDC2"/>
         <w:rPr>
-          <w:rFonts w:eastAsia="Times New Roman"/>
+          <w:rFonts w:asciiTheme="minorHAnsi" w:eastAsiaTheme="minorEastAsia" w:hAnsiTheme="minorHAnsi" w:cstheme="minorBidi"/>
           <w:i w:val="0"/>
           <w:iCs w:val="0"/>
           <w:noProof/>
-          <w:sz w:val="22"/>
-          <w:szCs w:val="22"/>
-          <w:lang w:eastAsia="es-ES"/>
+          <w:kern w:val="2"/>
+          <w:sz w:val="24"/>
+          <w:szCs w:val="24"/>
+          <w:lang w:val="es-AR" w:eastAsia="es-AR"/>
+          <w14:ligatures w14:val="standardContextual"/>
         </w:rPr>
       </w:pPr>
-      <w:hyperlink w:anchor="_Toc259439582" w:history="1">
+      <w:hyperlink w:anchor="_Toc177081400" w:history="1">
         <w:r>
           <w:rPr>
             <w:rStyle w:val="Hipervnculo"/>
@@ -1984,7 +2018,7 @@
             <w:noProof/>
             <w:webHidden/>
           </w:rPr>
-          <w:instrText xml:space="preserve"> PAGEREF _Toc259439582 \h </w:instrText>
+          <w:instrText xml:space="preserve"> PAGEREF _Toc177081400 \h </w:instrText>
         </w:r>
         <w:r>
           <w:rPr>
@@ -2055,7 +2089,7 @@
       <w:pPr>
         <w:pStyle w:val="PSI-Ttulo1"/>
       </w:pPr>
-      <w:bookmarkStart w:id="4" w:name="_Toc259439566"/>
+      <w:bookmarkStart w:id="4" w:name="_Toc177081384"/>
       <w:r>
         <w:t>Introducción</w:t>
       </w:r>
@@ -2128,7 +2162,7 @@
         <w:pStyle w:val="PSI-Ttulo2"/>
       </w:pPr>
       <w:bookmarkStart w:id="5" w:name="_Toc159588470"/>
-      <w:bookmarkStart w:id="6" w:name="_Toc259439567"/>
+      <w:bookmarkStart w:id="6" w:name="_Toc177081385"/>
       <w:r>
         <w:t>P</w:t>
       </w:r>
@@ -2343,7 +2377,7 @@
       <w:bookmarkStart w:id="11" w:name="_Toc140415229"/>
       <w:bookmarkStart w:id="12" w:name="_Toc140421778"/>
       <w:bookmarkStart w:id="13" w:name="_Toc159588471"/>
-      <w:bookmarkStart w:id="14" w:name="_Toc259439568"/>
+      <w:bookmarkStart w:id="14" w:name="_Toc177081386"/>
       <w:r>
         <w:t>Alcance</w:t>
       </w:r>
@@ -2382,7 +2416,7 @@
       <w:bookmarkStart w:id="16" w:name="_Toc140415230"/>
       <w:bookmarkStart w:id="17" w:name="_Toc140421779"/>
       <w:bookmarkStart w:id="18" w:name="_Toc159588472"/>
-      <w:bookmarkStart w:id="19" w:name="_Toc259439569"/>
+      <w:bookmarkStart w:id="19" w:name="_Toc177081387"/>
       <w:r>
         <w:t>Resumen</w:t>
       </w:r>
@@ -2474,7 +2508,7 @@
       <w:bookmarkStart w:id="21" w:name="_Toc140415231"/>
       <w:bookmarkStart w:id="22" w:name="_Toc140421780"/>
       <w:bookmarkStart w:id="23" w:name="_Toc159588473"/>
-      <w:bookmarkStart w:id="24" w:name="_Toc259439570"/>
+      <w:bookmarkStart w:id="24" w:name="_Toc177081388"/>
       <w:r>
         <w:t>Objetivos</w:t>
       </w:r>
@@ -2506,7 +2540,7 @@
           <w:lang w:val="en-US"/>
         </w:rPr>
       </w:pPr>
-      <w:bookmarkStart w:id="25" w:name="_Toc259439571"/>
+      <w:bookmarkStart w:id="25" w:name="_Toc177081389"/>
       <w:proofErr w:type="spellStart"/>
       <w:r>
         <w:rPr>
@@ -2723,7 +2757,7 @@
       <w:r>
         <w:br/>
       </w:r>
-      <w:bookmarkStart w:id="28" w:name="_Toc259439572"/>
+      <w:bookmarkStart w:id="28" w:name="_Toc177081390"/>
       <w:r>
         <w:t>M</w:t>
       </w:r>
@@ -2746,7 +2780,7 @@
       <w:bookmarkStart w:id="32" w:name="_Toc140415233"/>
       <w:bookmarkStart w:id="33" w:name="_Toc140421782"/>
       <w:bookmarkStart w:id="34" w:name="_Toc159588475"/>
-      <w:bookmarkStart w:id="35" w:name="_Toc259439573"/>
+      <w:bookmarkStart w:id="35" w:name="_Toc177081391"/>
       <w:r>
         <w:t>Puntos de Casos de Uso Sin Ajustar</w:t>
       </w:r>
@@ -2776,7 +2810,7 @@
       </w:pPr>
       <w:bookmarkStart w:id="36" w:name="_Toc140412756"/>
       <w:bookmarkStart w:id="37" w:name="_Toc159588476"/>
-      <w:bookmarkStart w:id="38" w:name="_Toc259439574"/>
+      <w:bookmarkStart w:id="38" w:name="_Toc177081392"/>
       <w:r>
         <w:t>P</w:t>
       </w:r>
@@ -3279,7 +3313,7 @@
       <w:bookmarkStart w:id="42" w:name="_Toc140415235"/>
       <w:bookmarkStart w:id="43" w:name="_Toc140421784"/>
       <w:bookmarkStart w:id="44" w:name="_Toc159588477"/>
-      <w:bookmarkStart w:id="45" w:name="_Toc259439575"/>
+      <w:bookmarkStart w:id="45" w:name="_Toc177081393"/>
       <w:r>
         <w:t>Peso de los Casos de Uso (UUCW)</w:t>
       </w:r>
@@ -4054,7 +4088,7 @@
       <w:bookmarkStart w:id="55" w:name="_Toc140415238"/>
       <w:bookmarkStart w:id="56" w:name="_Toc140421787"/>
       <w:bookmarkStart w:id="57" w:name="_Toc159588480"/>
-      <w:bookmarkStart w:id="58" w:name="_Toc259439576"/>
+      <w:bookmarkStart w:id="58" w:name="_Toc177081394"/>
       <w:r>
         <w:t>Cálculo de los Puntos de Casos de Uso sin Ajustar (UUCP)</w:t>
       </w:r>
@@ -4102,7 +4136,7 @@
       <w:bookmarkStart w:id="60" w:name="_Toc140415239"/>
       <w:bookmarkStart w:id="61" w:name="_Toc140421788"/>
       <w:bookmarkStart w:id="62" w:name="_Toc159588481"/>
-      <w:bookmarkStart w:id="63" w:name="_Toc259439577"/>
+      <w:bookmarkStart w:id="63" w:name="_Toc177081395"/>
       <w:r>
         <w:t>Puntos de Casos de Uso Ajustados</w:t>
       </w:r>
@@ -4135,7 +4169,7 @@
       <w:r>
         <w:br w:type="page"/>
       </w:r>
-      <w:bookmarkStart w:id="66" w:name="_Toc259439578"/>
+      <w:bookmarkStart w:id="66" w:name="_Toc177081396"/>
       <w:r>
         <w:lastRenderedPageBreak/>
         <w:t>F</w:t>
@@ -4694,7 +4728,7 @@
               <w:jc w:val="center"/>
             </w:pPr>
             <w:r>
-              <w:t>0,5</w:t>
+              <w:t>1</w:t>
             </w:r>
           </w:p>
         </w:tc>
@@ -5237,7 +5271,7 @@
       <w:bookmarkStart w:id="78" w:name="_Toc140415243"/>
       <w:bookmarkStart w:id="79" w:name="_Toc140421792"/>
       <w:bookmarkStart w:id="80" w:name="_Toc159588485"/>
-      <w:bookmarkStart w:id="81" w:name="_Toc259439579"/>
+      <w:bookmarkStart w:id="81" w:name="_Toc177081397"/>
       <w:r>
         <w:t>Factores del entorno</w:t>
       </w:r>
@@ -6204,7 +6238,7 @@
       <w:bookmarkStart w:id="91" w:name="_Toc140415246"/>
       <w:bookmarkStart w:id="92" w:name="_Toc140421795"/>
       <w:bookmarkStart w:id="93" w:name="_Toc159588488"/>
-      <w:bookmarkStart w:id="94" w:name="_Toc259439580"/>
+      <w:bookmarkStart w:id="94" w:name="_Toc177081398"/>
       <w:r>
         <w:t>Cálculo de Puntos de Casos de Uso Ajustados (UCP)</w:t>
       </w:r>
@@ -6255,7 +6289,7 @@
       <w:r>
         <w:br w:type="page"/>
       </w:r>
-      <w:bookmarkStart w:id="99" w:name="_Toc259439581"/>
+      <w:bookmarkStart w:id="99" w:name="_Toc177081399"/>
       <w:r>
         <w:lastRenderedPageBreak/>
         <w:t>Estimación del número de Horas-Hombre</w:t>
@@ -6330,7 +6364,7 @@
       <w:bookmarkStart w:id="101" w:name="_Toc140415248"/>
       <w:bookmarkStart w:id="102" w:name="_Toc140421797"/>
       <w:bookmarkStart w:id="103" w:name="_Toc159588490"/>
-      <w:bookmarkStart w:id="104" w:name="_Toc259439582"/>
+      <w:bookmarkStart w:id="104" w:name="_Toc177081400"/>
       <w:r>
         <w:t>Estimación del número de Horas-Hombre refinado</w:t>
       </w:r>
@@ -6518,8 +6552,13 @@
       </w:tabs>
     </w:pPr>
     <w:r>
-      <w:t>T-Code</w:t>
+      <w:t>T-</w:t>
     </w:r>
+    <w:proofErr w:type="spellStart"/>
+    <w:r>
+      <w:t>Code</w:t>
+    </w:r>
+    <w:proofErr w:type="spellEnd"/>
     <w:r>
       <w:tab/>
     </w:r>
@@ -6738,9 +6777,6 @@
           </w:pict>
         </mc:Fallback>
       </mc:AlternateContent>
-    </w:r>
-    <w:r>
-      <w:tab/>
     </w:r>
     <w:r>
       <w:tab/>

</xml_diff>

<commit_message>
Doc: Se entregaron los documentos en formato pdf
</commit_message>
<xml_diff>
--- a/2. Etapa de elaboración/Iteración 1/Plan de estimación/Plan de Estimación_Vesta Risk Manager_T-Code.docx
+++ b/2. Etapa de elaboración/Iteración 1/Plan de estimación/Plan de Estimación_Vesta Risk Manager_T-Code.docx
@@ -834,7 +834,7 @@
       <w:r>
         <w:fldChar w:fldCharType="separate"/>
       </w:r>
-      <w:hyperlink w:anchor="_Toc177081384" w:history="1">
+      <w:hyperlink w:anchor="_Toc177133421" w:history="1">
         <w:r>
           <w:rPr>
             <w:rStyle w:val="Hipervnculo"/>
@@ -861,7 +861,7 @@
             <w:noProof/>
             <w:webHidden/>
           </w:rPr>
-          <w:instrText xml:space="preserve"> PAGEREF _Toc177081384 \h </w:instrText>
+          <w:instrText xml:space="preserve"> PAGEREF _Toc177133421 \h </w:instrText>
         </w:r>
         <w:r>
           <w:rPr>
@@ -907,7 +907,7 @@
           <w14:ligatures w14:val="standardContextual"/>
         </w:rPr>
       </w:pPr>
-      <w:hyperlink w:anchor="_Toc177081385" w:history="1">
+      <w:hyperlink w:anchor="_Toc177133422" w:history="1">
         <w:r>
           <w:rPr>
             <w:rStyle w:val="Hipervnculo"/>
@@ -934,7 +934,7 @@
             <w:noProof/>
             <w:webHidden/>
           </w:rPr>
-          <w:instrText xml:space="preserve"> PAGEREF _Toc177081385 \h </w:instrText>
+          <w:instrText xml:space="preserve"> PAGEREF _Toc177133422 \h </w:instrText>
         </w:r>
         <w:r>
           <w:rPr>
@@ -980,7 +980,7 @@
           <w14:ligatures w14:val="standardContextual"/>
         </w:rPr>
       </w:pPr>
-      <w:hyperlink w:anchor="_Toc177081386" w:history="1">
+      <w:hyperlink w:anchor="_Toc177133423" w:history="1">
         <w:r>
           <w:rPr>
             <w:rStyle w:val="Hipervnculo"/>
@@ -1007,7 +1007,7 @@
             <w:noProof/>
             <w:webHidden/>
           </w:rPr>
-          <w:instrText xml:space="preserve"> PAGEREF _Toc177081386 \h </w:instrText>
+          <w:instrText xml:space="preserve"> PAGEREF _Toc177133423 \h </w:instrText>
         </w:r>
         <w:r>
           <w:rPr>
@@ -1053,7 +1053,7 @@
           <w14:ligatures w14:val="standardContextual"/>
         </w:rPr>
       </w:pPr>
-      <w:hyperlink w:anchor="_Toc177081387" w:history="1">
+      <w:hyperlink w:anchor="_Toc177133424" w:history="1">
         <w:r>
           <w:rPr>
             <w:rStyle w:val="Hipervnculo"/>
@@ -1080,7 +1080,7 @@
             <w:noProof/>
             <w:webHidden/>
           </w:rPr>
-          <w:instrText xml:space="preserve"> PAGEREF _Toc177081387 \h </w:instrText>
+          <w:instrText xml:space="preserve"> PAGEREF _Toc177133424 \h </w:instrText>
         </w:r>
         <w:r>
           <w:rPr>
@@ -1126,7 +1126,7 @@
           <w14:ligatures w14:val="standardContextual"/>
         </w:rPr>
       </w:pPr>
-      <w:hyperlink w:anchor="_Toc177081388" w:history="1">
+      <w:hyperlink w:anchor="_Toc177133425" w:history="1">
         <w:r>
           <w:rPr>
             <w:rStyle w:val="Hipervnculo"/>
@@ -1153,7 +1153,7 @@
             <w:noProof/>
             <w:webHidden/>
           </w:rPr>
-          <w:instrText xml:space="preserve"> PAGEREF _Toc177081388 \h </w:instrText>
+          <w:instrText xml:space="preserve"> PAGEREF _Toc177133425 \h </w:instrText>
         </w:r>
         <w:r>
           <w:rPr>
@@ -1199,7 +1199,7 @@
           <w14:ligatures w14:val="standardContextual"/>
         </w:rPr>
       </w:pPr>
-      <w:hyperlink w:anchor="_Toc177081389" w:history="1">
+      <w:hyperlink w:anchor="_Toc177133426" w:history="1">
         <w:r>
           <w:rPr>
             <w:rStyle w:val="Hipervnculo"/>
@@ -1227,7 +1227,7 @@
             <w:noProof/>
             <w:webHidden/>
           </w:rPr>
-          <w:instrText xml:space="preserve"> PAGEREF _Toc177081389 \h </w:instrText>
+          <w:instrText xml:space="preserve"> PAGEREF _Toc177133426 \h </w:instrText>
         </w:r>
         <w:r>
           <w:rPr>
@@ -1273,7 +1273,7 @@
           <w14:ligatures w14:val="standardContextual"/>
         </w:rPr>
       </w:pPr>
-      <w:hyperlink w:anchor="_Toc177081390" w:history="1">
+      <w:hyperlink w:anchor="_Toc177133427" w:history="1">
         <w:r>
           <w:rPr>
             <w:rStyle w:val="Hipervnculo"/>
@@ -1300,7 +1300,7 @@
             <w:noProof/>
             <w:webHidden/>
           </w:rPr>
-          <w:instrText xml:space="preserve"> PAGEREF _Toc177081390 \h </w:instrText>
+          <w:instrText xml:space="preserve"> PAGEREF _Toc177133427 \h </w:instrText>
         </w:r>
         <w:r>
           <w:rPr>
@@ -1346,7 +1346,7 @@
           <w14:ligatures w14:val="standardContextual"/>
         </w:rPr>
       </w:pPr>
-      <w:hyperlink w:anchor="_Toc177081391" w:history="1">
+      <w:hyperlink w:anchor="_Toc177133428" w:history="1">
         <w:r>
           <w:rPr>
             <w:rStyle w:val="Hipervnculo"/>
@@ -1373,7 +1373,7 @@
             <w:noProof/>
             <w:webHidden/>
           </w:rPr>
-          <w:instrText xml:space="preserve"> PAGEREF _Toc177081391 \h </w:instrText>
+          <w:instrText xml:space="preserve"> PAGEREF _Toc177133428 \h </w:instrText>
         </w:r>
         <w:r>
           <w:rPr>
@@ -1417,7 +1417,7 @@
           <w14:ligatures w14:val="standardContextual"/>
         </w:rPr>
       </w:pPr>
-      <w:hyperlink w:anchor="_Toc177081392" w:history="1">
+      <w:hyperlink w:anchor="_Toc177133429" w:history="1">
         <w:r>
           <w:rPr>
             <w:rStyle w:val="Hipervnculo"/>
@@ -1444,7 +1444,7 @@
             <w:noProof/>
             <w:webHidden/>
           </w:rPr>
-          <w:instrText xml:space="preserve"> PAGEREF _Toc177081392 \h </w:instrText>
+          <w:instrText xml:space="preserve"> PAGEREF _Toc177133429 \h </w:instrText>
         </w:r>
         <w:r>
           <w:rPr>
@@ -1488,7 +1488,7 @@
           <w14:ligatures w14:val="standardContextual"/>
         </w:rPr>
       </w:pPr>
-      <w:hyperlink w:anchor="_Toc177081393" w:history="1">
+      <w:hyperlink w:anchor="_Toc177133430" w:history="1">
         <w:r>
           <w:rPr>
             <w:rStyle w:val="Hipervnculo"/>
@@ -1515,7 +1515,7 @@
             <w:noProof/>
             <w:webHidden/>
           </w:rPr>
-          <w:instrText xml:space="preserve"> PAGEREF _Toc177081393 \h </w:instrText>
+          <w:instrText xml:space="preserve"> PAGEREF _Toc177133430 \h </w:instrText>
         </w:r>
         <w:r>
           <w:rPr>
@@ -1559,7 +1559,7 @@
           <w14:ligatures w14:val="standardContextual"/>
         </w:rPr>
       </w:pPr>
-      <w:hyperlink w:anchor="_Toc177081394" w:history="1">
+      <w:hyperlink w:anchor="_Toc177133431" w:history="1">
         <w:r>
           <w:rPr>
             <w:rStyle w:val="Hipervnculo"/>
@@ -1586,7 +1586,7 @@
             <w:noProof/>
             <w:webHidden/>
           </w:rPr>
-          <w:instrText xml:space="preserve"> PAGEREF _Toc177081394 \h </w:instrText>
+          <w:instrText xml:space="preserve"> PAGEREF _Toc177133431 \h </w:instrText>
         </w:r>
         <w:r>
           <w:rPr>
@@ -1632,7 +1632,7 @@
           <w14:ligatures w14:val="standardContextual"/>
         </w:rPr>
       </w:pPr>
-      <w:hyperlink w:anchor="_Toc177081395" w:history="1">
+      <w:hyperlink w:anchor="_Toc177133432" w:history="1">
         <w:r>
           <w:rPr>
             <w:rStyle w:val="Hipervnculo"/>
@@ -1659,7 +1659,7 @@
             <w:noProof/>
             <w:webHidden/>
           </w:rPr>
-          <w:instrText xml:space="preserve"> PAGEREF _Toc177081395 \h </w:instrText>
+          <w:instrText xml:space="preserve"> PAGEREF _Toc177133432 \h </w:instrText>
         </w:r>
         <w:r>
           <w:rPr>
@@ -1703,7 +1703,7 @@
           <w14:ligatures w14:val="standardContextual"/>
         </w:rPr>
       </w:pPr>
-      <w:hyperlink w:anchor="_Toc177081396" w:history="1">
+      <w:hyperlink w:anchor="_Toc177133433" w:history="1">
         <w:r>
           <w:rPr>
             <w:rStyle w:val="Hipervnculo"/>
@@ -1730,7 +1730,7 @@
             <w:noProof/>
             <w:webHidden/>
           </w:rPr>
-          <w:instrText xml:space="preserve"> PAGEREF _Toc177081396 \h </w:instrText>
+          <w:instrText xml:space="preserve"> PAGEREF _Toc177133433 \h </w:instrText>
         </w:r>
         <w:r>
           <w:rPr>
@@ -1774,7 +1774,7 @@
           <w14:ligatures w14:val="standardContextual"/>
         </w:rPr>
       </w:pPr>
-      <w:hyperlink w:anchor="_Toc177081397" w:history="1">
+      <w:hyperlink w:anchor="_Toc177133434" w:history="1">
         <w:r>
           <w:rPr>
             <w:rStyle w:val="Hipervnculo"/>
@@ -1801,7 +1801,7 @@
             <w:noProof/>
             <w:webHidden/>
           </w:rPr>
-          <w:instrText xml:space="preserve"> PAGEREF _Toc177081397 \h </w:instrText>
+          <w:instrText xml:space="preserve"> PAGEREF _Toc177133434 \h </w:instrText>
         </w:r>
         <w:r>
           <w:rPr>
@@ -1845,7 +1845,7 @@
           <w14:ligatures w14:val="standardContextual"/>
         </w:rPr>
       </w:pPr>
-      <w:hyperlink w:anchor="_Toc177081398" w:history="1">
+      <w:hyperlink w:anchor="_Toc177133435" w:history="1">
         <w:r>
           <w:rPr>
             <w:rStyle w:val="Hipervnculo"/>
@@ -1872,7 +1872,7 @@
             <w:noProof/>
             <w:webHidden/>
           </w:rPr>
-          <w:instrText xml:space="preserve"> PAGEREF _Toc177081398 \h </w:instrText>
+          <w:instrText xml:space="preserve"> PAGEREF _Toc177133435 \h </w:instrText>
         </w:r>
         <w:r>
           <w:rPr>
@@ -1918,7 +1918,7 @@
           <w14:ligatures w14:val="standardContextual"/>
         </w:rPr>
       </w:pPr>
-      <w:hyperlink w:anchor="_Toc177081399" w:history="1">
+      <w:hyperlink w:anchor="_Toc177133436" w:history="1">
         <w:r>
           <w:rPr>
             <w:rStyle w:val="Hipervnculo"/>
@@ -1945,7 +1945,7 @@
             <w:noProof/>
             <w:webHidden/>
           </w:rPr>
-          <w:instrText xml:space="preserve"> PAGEREF _Toc177081399 \h </w:instrText>
+          <w:instrText xml:space="preserve"> PAGEREF _Toc177133436 \h </w:instrText>
         </w:r>
         <w:r>
           <w:rPr>
@@ -1991,7 +1991,7 @@
           <w14:ligatures w14:val="standardContextual"/>
         </w:rPr>
       </w:pPr>
-      <w:hyperlink w:anchor="_Toc177081400" w:history="1">
+      <w:hyperlink w:anchor="_Toc177133437" w:history="1">
         <w:r>
           <w:rPr>
             <w:rStyle w:val="Hipervnculo"/>
@@ -2018,7 +2018,7 @@
             <w:noProof/>
             <w:webHidden/>
           </w:rPr>
-          <w:instrText xml:space="preserve"> PAGEREF _Toc177081400 \h </w:instrText>
+          <w:instrText xml:space="preserve"> PAGEREF _Toc177133437 \h </w:instrText>
         </w:r>
         <w:r>
           <w:rPr>
@@ -2089,7 +2089,7 @@
       <w:pPr>
         <w:pStyle w:val="PSI-Ttulo1"/>
       </w:pPr>
-      <w:bookmarkStart w:id="4" w:name="_Toc177081384"/>
+      <w:bookmarkStart w:id="4" w:name="_Toc177133421"/>
       <w:r>
         <w:t>Introducción</w:t>
       </w:r>
@@ -2162,7 +2162,7 @@
         <w:pStyle w:val="PSI-Ttulo2"/>
       </w:pPr>
       <w:bookmarkStart w:id="5" w:name="_Toc159588470"/>
-      <w:bookmarkStart w:id="6" w:name="_Toc177081385"/>
+      <w:bookmarkStart w:id="6" w:name="_Toc177133422"/>
       <w:r>
         <w:t>P</w:t>
       </w:r>
@@ -2377,7 +2377,7 @@
       <w:bookmarkStart w:id="11" w:name="_Toc140415229"/>
       <w:bookmarkStart w:id="12" w:name="_Toc140421778"/>
       <w:bookmarkStart w:id="13" w:name="_Toc159588471"/>
-      <w:bookmarkStart w:id="14" w:name="_Toc177081386"/>
+      <w:bookmarkStart w:id="14" w:name="_Toc177133423"/>
       <w:r>
         <w:t>Alcance</w:t>
       </w:r>
@@ -2416,7 +2416,7 @@
       <w:bookmarkStart w:id="16" w:name="_Toc140415230"/>
       <w:bookmarkStart w:id="17" w:name="_Toc140421779"/>
       <w:bookmarkStart w:id="18" w:name="_Toc159588472"/>
-      <w:bookmarkStart w:id="19" w:name="_Toc177081387"/>
+      <w:bookmarkStart w:id="19" w:name="_Toc177133424"/>
       <w:r>
         <w:t>Resumen</w:t>
       </w:r>
@@ -2508,7 +2508,7 @@
       <w:bookmarkStart w:id="21" w:name="_Toc140415231"/>
       <w:bookmarkStart w:id="22" w:name="_Toc140421780"/>
       <w:bookmarkStart w:id="23" w:name="_Toc159588473"/>
-      <w:bookmarkStart w:id="24" w:name="_Toc177081388"/>
+      <w:bookmarkStart w:id="24" w:name="_Toc177133425"/>
       <w:r>
         <w:t>Objetivos</w:t>
       </w:r>
@@ -2540,7 +2540,7 @@
           <w:lang w:val="en-US"/>
         </w:rPr>
       </w:pPr>
-      <w:bookmarkStart w:id="25" w:name="_Toc177081389"/>
+      <w:bookmarkStart w:id="25" w:name="_Toc177133426"/>
       <w:proofErr w:type="spellStart"/>
       <w:r>
         <w:rPr>
@@ -2757,7 +2757,7 @@
       <w:r>
         <w:br/>
       </w:r>
-      <w:bookmarkStart w:id="28" w:name="_Toc177081390"/>
+      <w:bookmarkStart w:id="28" w:name="_Toc177133427"/>
       <w:r>
         <w:t>M</w:t>
       </w:r>
@@ -2780,7 +2780,7 @@
       <w:bookmarkStart w:id="32" w:name="_Toc140415233"/>
       <w:bookmarkStart w:id="33" w:name="_Toc140421782"/>
       <w:bookmarkStart w:id="34" w:name="_Toc159588475"/>
-      <w:bookmarkStart w:id="35" w:name="_Toc177081391"/>
+      <w:bookmarkStart w:id="35" w:name="_Toc177133428"/>
       <w:r>
         <w:t>Puntos de Casos de Uso Sin Ajustar</w:t>
       </w:r>
@@ -2810,7 +2810,7 @@
       </w:pPr>
       <w:bookmarkStart w:id="36" w:name="_Toc140412756"/>
       <w:bookmarkStart w:id="37" w:name="_Toc159588476"/>
-      <w:bookmarkStart w:id="38" w:name="_Toc177081392"/>
+      <w:bookmarkStart w:id="38" w:name="_Toc177133429"/>
       <w:r>
         <w:t>P</w:t>
       </w:r>
@@ -3313,7 +3313,7 @@
       <w:bookmarkStart w:id="42" w:name="_Toc140415235"/>
       <w:bookmarkStart w:id="43" w:name="_Toc140421784"/>
       <w:bookmarkStart w:id="44" w:name="_Toc159588477"/>
-      <w:bookmarkStart w:id="45" w:name="_Toc177081393"/>
+      <w:bookmarkStart w:id="45" w:name="_Toc177133430"/>
       <w:r>
         <w:t>Peso de los Casos de Uso (UUCW)</w:t>
       </w:r>
@@ -4088,7 +4088,7 @@
       <w:bookmarkStart w:id="55" w:name="_Toc140415238"/>
       <w:bookmarkStart w:id="56" w:name="_Toc140421787"/>
       <w:bookmarkStart w:id="57" w:name="_Toc159588480"/>
-      <w:bookmarkStart w:id="58" w:name="_Toc177081394"/>
+      <w:bookmarkStart w:id="58" w:name="_Toc177133431"/>
       <w:r>
         <w:t>Cálculo de los Puntos de Casos de Uso sin Ajustar (UUCP)</w:t>
       </w:r>
@@ -4136,7 +4136,7 @@
       <w:bookmarkStart w:id="60" w:name="_Toc140415239"/>
       <w:bookmarkStart w:id="61" w:name="_Toc140421788"/>
       <w:bookmarkStart w:id="62" w:name="_Toc159588481"/>
-      <w:bookmarkStart w:id="63" w:name="_Toc177081395"/>
+      <w:bookmarkStart w:id="63" w:name="_Toc177133432"/>
       <w:r>
         <w:t>Puntos de Casos de Uso Ajustados</w:t>
       </w:r>
@@ -4169,7 +4169,7 @@
       <w:r>
         <w:br w:type="page"/>
       </w:r>
-      <w:bookmarkStart w:id="66" w:name="_Toc177081396"/>
+      <w:bookmarkStart w:id="66" w:name="_Toc177133433"/>
       <w:r>
         <w:lastRenderedPageBreak/>
         <w:t>F</w:t>
@@ -5271,7 +5271,7 @@
       <w:bookmarkStart w:id="78" w:name="_Toc140415243"/>
       <w:bookmarkStart w:id="79" w:name="_Toc140421792"/>
       <w:bookmarkStart w:id="80" w:name="_Toc159588485"/>
-      <w:bookmarkStart w:id="81" w:name="_Toc177081397"/>
+      <w:bookmarkStart w:id="81" w:name="_Toc177133434"/>
       <w:r>
         <w:t>Factores del entorno</w:t>
       </w:r>
@@ -6238,7 +6238,7 @@
       <w:bookmarkStart w:id="91" w:name="_Toc140415246"/>
       <w:bookmarkStart w:id="92" w:name="_Toc140421795"/>
       <w:bookmarkStart w:id="93" w:name="_Toc159588488"/>
-      <w:bookmarkStart w:id="94" w:name="_Toc177081398"/>
+      <w:bookmarkStart w:id="94" w:name="_Toc177133435"/>
       <w:r>
         <w:t>Cálculo de Puntos de Casos de Uso Ajustados (UCP)</w:t>
       </w:r>
@@ -6289,7 +6289,7 @@
       <w:r>
         <w:br w:type="page"/>
       </w:r>
-      <w:bookmarkStart w:id="99" w:name="_Toc177081399"/>
+      <w:bookmarkStart w:id="99" w:name="_Toc177133436"/>
       <w:r>
         <w:lastRenderedPageBreak/>
         <w:t>Estimación del número de Horas-Hombre</w:t>
@@ -6364,7 +6364,7 @@
       <w:bookmarkStart w:id="101" w:name="_Toc140415248"/>
       <w:bookmarkStart w:id="102" w:name="_Toc140421797"/>
       <w:bookmarkStart w:id="103" w:name="_Toc159588490"/>
-      <w:bookmarkStart w:id="104" w:name="_Toc177081400"/>
+      <w:bookmarkStart w:id="104" w:name="_Toc177133437"/>
       <w:r>
         <w:t>Estimación del número de Horas-Hombre refinado</w:t>
       </w:r>

</xml_diff>